<commit_message>
Modified dataset processing to use half of the data and added timing measurements
</commit_message>
<xml_diff>
--- a/Key points.docx
+++ b/Key points.docx
@@ -74,10 +74,299 @@
         <w:rPr>
           <w:lang w:val="en-US"/>
         </w:rPr>
-        <w:t xml:space="preserve">Upload to wandb when home – it should now get it in the format </w:t>
-      </w:r>
-      <w:r>
-        <w:t>[seq_len, batch_size, d_model]</w:t>
+        <w:t xml:space="preserve">Upload to </w:t>
+      </w:r>
+      <w:proofErr w:type="spellStart"/>
+      <w:r>
+        <w:rPr>
+          <w:lang w:val="en-US"/>
+        </w:rPr>
+        <w:t>wandb</w:t>
+      </w:r>
+      <w:proofErr w:type="spellEnd"/>
+      <w:r>
+        <w:rPr>
+          <w:lang w:val="en-US"/>
+        </w:rPr>
+        <w:t xml:space="preserve"> when home – it should now get it in the format </w:t>
+      </w:r>
+      <w:r>
+        <w:t>[</w:t>
+      </w:r>
+      <w:proofErr w:type="spellStart"/>
+      <w:r>
+        <w:t>seq_len</w:t>
+      </w:r>
+      <w:proofErr w:type="spellEnd"/>
+      <w:r>
+        <w:t xml:space="preserve">, </w:t>
+      </w:r>
+      <w:proofErr w:type="spellStart"/>
+      <w:r>
+        <w:t>batch_size</w:t>
+      </w:r>
+      <w:proofErr w:type="spellEnd"/>
+      <w:r>
+        <w:t xml:space="preserve">, </w:t>
+      </w:r>
+      <w:proofErr w:type="spellStart"/>
+      <w:r>
+        <w:t>d_model</w:t>
+      </w:r>
+      <w:proofErr w:type="spellEnd"/>
+    </w:p>
+    <w:p>
+      <w:pPr>
+        <w:pStyle w:val="ListParagraph"/>
+        <w:numPr>
+          <w:ilvl w:val="0"/>
+          <w:numId w:val="1"/>
+        </w:numPr>
+        <w:rPr>
+          <w:lang w:val="en-US"/>
+        </w:rPr>
+      </w:pPr>
+      <w:r>
+        <w:t xml:space="preserve">Struggled getting the right tensor shape and uploading to </w:t>
+      </w:r>
+      <w:proofErr w:type="spellStart"/>
+      <w:r>
+        <w:t>wandb</w:t>
+      </w:r>
+      <w:proofErr w:type="spellEnd"/>
+      <w:r>
+        <w:t xml:space="preserve"> </w:t>
+      </w:r>
+    </w:p>
+    <w:p>
+      <w:pPr>
+        <w:pStyle w:val="ListParagraph"/>
+        <w:numPr>
+          <w:ilvl w:val="0"/>
+          <w:numId w:val="1"/>
+        </w:numPr>
+        <w:rPr>
+          <w:lang w:val="en-US"/>
+        </w:rPr>
+      </w:pPr>
+      <w:r>
+        <w:rPr>
+          <w:lang w:val="en-US"/>
+        </w:rPr>
+        <w:t>Split data into:</w:t>
+      </w:r>
+    </w:p>
+    <w:p>
+      <w:pPr>
+        <w:pStyle w:val="ListParagraph"/>
+        <w:numPr>
+          <w:ilvl w:val="0"/>
+          <w:numId w:val="1"/>
+        </w:numPr>
+        <w:rPr>
+          <w:lang w:val="en-US"/>
+        </w:rPr>
+      </w:pPr>
+      <w:r>
+        <w:rPr>
+          <w:lang w:val="en-US"/>
+        </w:rPr>
+        <w:t>- Training: 129 examples</w:t>
+      </w:r>
+    </w:p>
+    <w:p>
+      <w:pPr>
+        <w:pStyle w:val="ListParagraph"/>
+        <w:numPr>
+          <w:ilvl w:val="0"/>
+          <w:numId w:val="1"/>
+        </w:numPr>
+        <w:rPr>
+          <w:lang w:val="en-US"/>
+        </w:rPr>
+      </w:pPr>
+      <w:r>
+        <w:rPr>
+          <w:lang w:val="en-US"/>
+        </w:rPr>
+        <w:t>- Testing: 15 examples</w:t>
+      </w:r>
+    </w:p>
+    <w:p>
+      <w:pPr>
+        <w:pStyle w:val="ListParagraph"/>
+        <w:numPr>
+          <w:ilvl w:val="0"/>
+          <w:numId w:val="1"/>
+        </w:numPr>
+        <w:rPr>
+          <w:lang w:val="en-US"/>
+        </w:rPr>
+      </w:pPr>
+      <w:r>
+        <w:rPr>
+          <w:lang w:val="en-US"/>
+        </w:rPr>
+        <w:t>Epoch 1/10, train Loss: 15.8046, Accuracy: 11.07%</w:t>
+      </w:r>
+    </w:p>
+    <w:p>
+      <w:pPr>
+        <w:pStyle w:val="ListParagraph"/>
+        <w:numPr>
+          <w:ilvl w:val="0"/>
+          <w:numId w:val="1"/>
+        </w:numPr>
+        <w:rPr>
+          <w:lang w:val="en-US"/>
+        </w:rPr>
+      </w:pPr>
+      <w:r>
+        <w:rPr>
+          <w:lang w:val="en-US"/>
+        </w:rPr>
+        <w:t>Epoch 1/10, test Loss: 8.7054, Accuracy: 57.50%</w:t>
+      </w:r>
+    </w:p>
+    <w:p>
+      <w:pPr>
+        <w:pStyle w:val="ListParagraph"/>
+        <w:numPr>
+          <w:ilvl w:val="0"/>
+          <w:numId w:val="1"/>
+        </w:numPr>
+        <w:rPr>
+          <w:lang w:val="en-US"/>
+        </w:rPr>
+      </w:pPr>
+      <w:r>
+        <w:rPr>
+          <w:lang w:val="en-US"/>
+        </w:rPr>
+        <w:t>Epoch 2/10, train Loss: 7.3679, Accuracy: 47.50%</w:t>
+      </w:r>
+    </w:p>
+    <w:p>
+      <w:pPr>
+        <w:pStyle w:val="ListParagraph"/>
+        <w:numPr>
+          <w:ilvl w:val="0"/>
+          <w:numId w:val="1"/>
+        </w:numPr>
+        <w:rPr>
+          <w:lang w:val="en-US"/>
+        </w:rPr>
+      </w:pPr>
+      <w:r>
+        <w:rPr>
+          <w:lang w:val="en-US"/>
+        </w:rPr>
+        <w:t>Epoch 2/10, test Loss: 4.8320, Accuracy: 57.29%</w:t>
+      </w:r>
+    </w:p>
+    <w:p>
+      <w:pPr>
+        <w:pStyle w:val="ListParagraph"/>
+        <w:numPr>
+          <w:ilvl w:val="0"/>
+          <w:numId w:val="1"/>
+        </w:numPr>
+        <w:rPr>
+          <w:lang w:val="en-US"/>
+        </w:rPr>
+      </w:pPr>
+      <w:r>
+        <w:rPr>
+          <w:lang w:val="en-US"/>
+        </w:rPr>
+        <w:t>Epoch 3/10, train Loss: 5.0734, Accuracy: 49.90%</w:t>
+      </w:r>
+    </w:p>
+    <w:p>
+      <w:pPr>
+        <w:pStyle w:val="ListParagraph"/>
+        <w:numPr>
+          <w:ilvl w:val="0"/>
+          <w:numId w:val="1"/>
+        </w:numPr>
+        <w:rPr>
+          <w:lang w:val="en-US"/>
+        </w:rPr>
+      </w:pPr>
+      <w:r>
+        <w:rPr>
+          <w:lang w:val="en-US"/>
+        </w:rPr>
+        <w:t>Epoch 3/10, test Loss: 3.5314, Accuracy: 60.00%</w:t>
+      </w:r>
+    </w:p>
+    <w:p>
+      <w:pPr>
+        <w:pStyle w:val="ListParagraph"/>
+        <w:numPr>
+          <w:ilvl w:val="0"/>
+          <w:numId w:val="1"/>
+        </w:numPr>
+        <w:rPr>
+          <w:lang w:val="en-US"/>
+        </w:rPr>
+      </w:pPr>
+      <w:r>
+        <w:rPr>
+          <w:lang w:val="en-US"/>
+        </w:rPr>
+        <w:t>Epoch 4/10, train Loss: 3.9320, Accuracy: 50.97%</w:t>
+      </w:r>
+    </w:p>
+    <w:p>
+      <w:pPr>
+        <w:pStyle w:val="ListParagraph"/>
+        <w:numPr>
+          <w:ilvl w:val="0"/>
+          <w:numId w:val="1"/>
+        </w:numPr>
+        <w:rPr>
+          <w:lang w:val="en-US"/>
+        </w:rPr>
+      </w:pPr>
+      <w:r>
+        <w:rPr>
+          <w:lang w:val="en-US"/>
+        </w:rPr>
+        <w:t>Epoch 4/10, test Loss: 2.9773, Accuracy: 59.17%</w:t>
+      </w:r>
+    </w:p>
+    <w:p>
+      <w:pPr>
+        <w:pStyle w:val="ListParagraph"/>
+        <w:numPr>
+          <w:ilvl w:val="0"/>
+          <w:numId w:val="1"/>
+        </w:numPr>
+        <w:rPr>
+          <w:lang w:val="en-US"/>
+        </w:rPr>
+      </w:pPr>
+      <w:r>
+        <w:rPr>
+          <w:lang w:val="en-US"/>
+        </w:rPr>
+        <w:t>Epoch 5/10, train Loss: 3.3844, Accuracy: 52.45%</w:t>
+      </w:r>
+    </w:p>
+    <w:p>
+      <w:pPr>
+        <w:pStyle w:val="ListParagraph"/>
+        <w:numPr>
+          <w:ilvl w:val="0"/>
+          <w:numId w:val="1"/>
+        </w:numPr>
+        <w:rPr>
+          <w:lang w:val="en-US"/>
+        </w:rPr>
+      </w:pPr>
+      <w:r>
+        <w:br/>
       </w:r>
     </w:p>
     <w:sectPr>

</xml_diff>